<commit_message>
Updating Documentation with Recommendations
</commit_message>
<xml_diff>
--- a/Documentation.docx
+++ b/Documentation.docx
@@ -3458,7 +3458,7 @@
                                 </mc:Choice>
                                 <mc:Fallback>
                                   <w:pict>
-                                    <v:rect w14:anchorId="639C18F7" id="Rectangle 12" o:spid="_x0000_s1026" alt="box plot waterfront.png" style="width:9.6pt;height:9.6pt;visibility:visible;mso-wrap-style:square;mso-left-percent:-10001;mso-top-percent:-10001;mso-position-horizontal:absolute;mso-position-horizontal-relative:char;mso-position-vertical:absolute;mso-position-vertical-relative:line;mso-left-percent:-10001;mso-top-percent:-10001;v-text-anchor:top" o:gfxdata="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" filled="f" stroked="f">
+                                    <v:rect w14:anchorId="42AF3728" id="Rectangle 12" o:spid="_x0000_s1026" alt="box plot waterfront.png" style="width:9.6pt;height:9.6pt;visibility:visible;mso-wrap-style:square;mso-left-percent:-10001;mso-top-percent:-10001;mso-position-horizontal:absolute;mso-position-horizontal-relative:char;mso-position-vertical:absolute;mso-position-vertical-relative:line;mso-left-percent:-10001;mso-top-percent:-10001;v-text-anchor:top" o:gfxdata="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" filled="f" stroked="f">
                                       <o:lock v:ext="edit" aspectratio="t"/>
                                       <w10:anchorlock/>
                                     </v:rect>
@@ -3548,7 +3548,7 @@
                           </mc:Choice>
                           <mc:Fallback>
                             <w:pict>
-                              <v:rect w14:anchorId="70A7B2DB" id="Rectangle 12" o:spid="_x0000_s1026" alt="box plot waterfront.png" style="width:9.6pt;height:9.6pt;visibility:visible;mso-wrap-style:square;mso-left-percent:-10001;mso-top-percent:-10001;mso-position-horizontal:absolute;mso-position-horizontal-relative:char;mso-position-vertical:absolute;mso-position-vertical-relative:line;mso-left-percent:-10001;mso-top-percent:-10001;v-text-anchor:top" o:gfxdata="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" filled="f" stroked="f">
+                              <v:rect w14:anchorId="1AA0EAF8" id="Rectangle 12" o:spid="_x0000_s1026" alt="box plot waterfront.png" style="width:9.6pt;height:9.6pt;visibility:visible;mso-wrap-style:square;mso-left-percent:-10001;mso-top-percent:-10001;mso-position-horizontal:absolute;mso-position-horizontal-relative:char;mso-position-vertical:absolute;mso-position-vertical-relative:line;mso-left-percent:-10001;mso-top-percent:-10001;v-text-anchor:top" o:gfxdata="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" filled="f" stroked="f">
                                 <o:lock v:ext="edit" aspectratio="t"/>
                                 <w10:anchorlock/>
                               </v:rect>
@@ -3979,12 +3979,26 @@
         <w:jc w:val="both"/>
         <w:rPr>
           <w:rFonts w:ascii="Times New Roman" w:eastAsia="Times New Roman" w:hAnsi="Times New Roman" w:cs="Times New Roman"/>
+          <w:b/>
           <w:color w:val="202124"/>
-          <w:sz w:val="24"/>
-          <w:szCs w:val="24"/>
-          <w:shd w:val="clear" w:color="auto" w:fill="FFFFFF"/>
-        </w:rPr>
-      </w:pPr>
+          <w:sz w:val="28"/>
+          <w:szCs w:val="28"/>
+          <w:u w:val="single"/>
+          <w:shd w:val="clear" w:color="auto" w:fill="FFFFFF"/>
+        </w:rPr>
+      </w:pPr>
+      <w:r>
+        <w:rPr>
+          <w:rFonts w:ascii="Times New Roman" w:eastAsia="Times New Roman" w:hAnsi="Times New Roman" w:cs="Times New Roman"/>
+          <w:b/>
+          <w:color w:val="202124"/>
+          <w:sz w:val="28"/>
+          <w:szCs w:val="28"/>
+          <w:u w:val="single"/>
+          <w:shd w:val="clear" w:color="auto" w:fill="FFFFFF"/>
+        </w:rPr>
+        <w:t>RECOMMENDATIONS AND CONCLUSIONS</w:t>
+      </w:r>
     </w:p>
     <w:p>
       <w:pPr>
@@ -3999,7 +4013,6 @@
           <w:color w:val="202124"/>
           <w:sz w:val="24"/>
           <w:szCs w:val="24"/>
-          <w:u w:val="single"/>
           <w:shd w:val="clear" w:color="auto" w:fill="FFFFFF"/>
         </w:rPr>
       </w:pPr>
@@ -4011,200 +4024,464 @@
           <w:color w:val="202124"/>
           <w:sz w:val="24"/>
           <w:szCs w:val="24"/>
-          <w:u w:val="single"/>
-          <w:shd w:val="clear" w:color="auto" w:fill="FFFFFF"/>
-        </w:rPr>
-        <w:t>RECOMMENDATIONS</w:t>
-      </w:r>
-    </w:p>
-    <w:p>
-      <w:pPr>
-        <w:numPr>
-          <w:ilvl w:val="0"/>
-          <w:numId w:val="15"/>
-        </w:numPr>
+          <w:shd w:val="clear" w:color="auto" w:fill="FFFFFF"/>
+        </w:rPr>
+        <w:t xml:space="preserve">1. </w:t>
+      </w:r>
+      <w:r>
+        <w:rPr>
+          <w:rFonts w:ascii="Times New Roman" w:hAnsi="Times New Roman" w:cs="Times New Roman"/>
+          <w:b/>
+          <w:bCs/>
+          <w:color w:val="202124"/>
+          <w:sz w:val="24"/>
+          <w:szCs w:val="24"/>
+          <w:shd w:val="clear" w:color="auto" w:fill="FFFFFF"/>
+        </w:rPr>
+        <w:t>Season of the year</w:t>
+      </w:r>
+    </w:p>
+    <w:p>
+      <w:pPr>
         <w:shd w:val="clear" w:color="auto" w:fill="FFFFFF"/>
         <w:suppressAutoHyphens w:val="0"/>
-        <w:spacing w:before="100" w:beforeAutospacing="1" w:after="0" w:line="240" w:lineRule="auto"/>
-        <w:ind w:left="420"/>
-        <w:rPr>
-          <w:rFonts w:ascii="Times New Roman" w:eastAsia="Times New Roman" w:hAnsi="Times New Roman" w:cs="Times New Roman"/>
-          <w:color w:val="1D1C1D"/>
-          <w:sz w:val="24"/>
-          <w:szCs w:val="24"/>
-        </w:rPr>
-      </w:pPr>
-      <w:r>
-        <w:rPr>
-          <w:rFonts w:ascii="Times New Roman" w:eastAsia="Times New Roman" w:hAnsi="Times New Roman" w:cs="Times New Roman"/>
-          <w:color w:val="1D1C1D"/>
-          <w:sz w:val="24"/>
-          <w:szCs w:val="24"/>
-        </w:rPr>
-        <w:t>If you are a real estate agency, it is essential to advise clients to consider the size and condition of a property when buying or selling a home. These factors can significantly affect the price of the property.</w:t>
-      </w:r>
-    </w:p>
-    <w:p>
-      <w:pPr>
-        <w:numPr>
-          <w:ilvl w:val="0"/>
-          <w:numId w:val="15"/>
-        </w:numPr>
+        <w:spacing w:before="100" w:beforeAutospacing="1" w:after="100" w:afterAutospacing="1" w:line="240" w:lineRule="auto"/>
+        <w:jc w:val="both"/>
+        <w:rPr>
+          <w:rFonts w:ascii="Times New Roman" w:hAnsi="Times New Roman" w:cs="Times New Roman"/>
+          <w:color w:val="1D1C1D"/>
+          <w:sz w:val="24"/>
+          <w:szCs w:val="24"/>
+          <w:shd w:val="clear" w:color="auto" w:fill="FFFFFF"/>
+        </w:rPr>
+      </w:pPr>
+      <w:r>
+        <w:rPr>
+          <w:rFonts w:ascii="Times New Roman" w:hAnsi="Times New Roman" w:cs="Times New Roman"/>
+          <w:color w:val="1D1C1D"/>
+          <w:sz w:val="24"/>
+          <w:szCs w:val="24"/>
+          <w:shd w:val="clear" w:color="auto" w:fill="FFFFFF"/>
+        </w:rPr>
+        <w:t>Sales of properties is highest in spring and lowest in winter. Property developers such as our client Kings Wajenzi developers should target to develop properties that will be market in the season of spring and Summer.</w:t>
+      </w:r>
+    </w:p>
+    <w:p>
+      <w:pPr>
         <w:shd w:val="clear" w:color="auto" w:fill="FFFFFF"/>
         <w:suppressAutoHyphens w:val="0"/>
-        <w:spacing w:before="100" w:beforeAutospacing="1" w:after="0" w:line="240" w:lineRule="auto"/>
-        <w:ind w:left="420"/>
-        <w:rPr>
-          <w:rFonts w:ascii="Times New Roman" w:eastAsia="Times New Roman" w:hAnsi="Times New Roman" w:cs="Times New Roman"/>
-          <w:color w:val="1D1C1D"/>
-          <w:sz w:val="24"/>
-          <w:szCs w:val="24"/>
-        </w:rPr>
-      </w:pPr>
-      <w:r>
-        <w:rPr>
-          <w:rFonts w:ascii="Times New Roman" w:eastAsia="Times New Roman" w:hAnsi="Times New Roman" w:cs="Times New Roman"/>
-          <w:color w:val="1D1C1D"/>
-          <w:sz w:val="24"/>
-          <w:szCs w:val="24"/>
-        </w:rPr>
-        <w:t>Focus on the most significant factors that affect the price of a property, such as square footage, number of bedrooms and bathrooms, house design, and overall condition. Real estate agencies should emphasize these factors when advising clients on buying or selling a property.</w:t>
-      </w:r>
-    </w:p>
-    <w:p>
-      <w:pPr>
-        <w:numPr>
-          <w:ilvl w:val="0"/>
-          <w:numId w:val="15"/>
-        </w:numPr>
+        <w:spacing w:before="100" w:beforeAutospacing="1" w:after="100" w:afterAutospacing="1" w:line="240" w:lineRule="auto"/>
+        <w:jc w:val="both"/>
+        <w:rPr>
+          <w:rFonts w:ascii="Times New Roman" w:hAnsi="Times New Roman" w:cs="Times New Roman"/>
+          <w:b/>
+          <w:bCs/>
+          <w:color w:val="202124"/>
+          <w:sz w:val="24"/>
+          <w:szCs w:val="24"/>
+          <w:shd w:val="clear" w:color="auto" w:fill="FFFFFF"/>
+        </w:rPr>
+      </w:pPr>
+      <w:r>
+        <w:rPr>
+          <w:rFonts w:ascii="Times New Roman" w:hAnsi="Times New Roman" w:cs="Times New Roman"/>
+          <w:b/>
+          <w:bCs/>
+          <w:color w:val="202124"/>
+          <w:sz w:val="24"/>
+          <w:szCs w:val="24"/>
+          <w:shd w:val="clear" w:color="auto" w:fill="FFFFFF"/>
+        </w:rPr>
+        <w:t>2. Location</w:t>
+      </w:r>
+    </w:p>
+    <w:p>
+      <w:pPr>
         <w:shd w:val="clear" w:color="auto" w:fill="FFFFFF"/>
         <w:suppressAutoHyphens w:val="0"/>
-        <w:spacing w:before="100" w:beforeAutospacing="1" w:after="0" w:line="240" w:lineRule="auto"/>
-        <w:ind w:left="420"/>
-        <w:rPr>
-          <w:rFonts w:ascii="Times New Roman" w:eastAsia="Times New Roman" w:hAnsi="Times New Roman" w:cs="Times New Roman"/>
-          <w:color w:val="1D1C1D"/>
-          <w:sz w:val="24"/>
-          <w:szCs w:val="24"/>
-        </w:rPr>
-      </w:pPr>
-      <w:r>
-        <w:rPr>
-          <w:rFonts w:ascii="Times New Roman" w:eastAsia="Times New Roman" w:hAnsi="Times New Roman" w:cs="Times New Roman"/>
-          <w:color w:val="1D1C1D"/>
-          <w:sz w:val="24"/>
-          <w:szCs w:val="24"/>
-        </w:rPr>
-        <w:t>Highlight the value of outdoor spaces when selling a property. The analysis showed that the square foot lot (outdoor spaces) was positively correlated with house prices. Real estate agencies should emphasize the value of these features when selling a property.</w:t>
+        <w:spacing w:before="100" w:beforeAutospacing="1" w:after="100" w:afterAutospacing="1" w:line="240" w:lineRule="auto"/>
+        <w:jc w:val="both"/>
+        <w:rPr>
+          <w:rFonts w:ascii="Times New Roman" w:hAnsi="Times New Roman" w:cs="Times New Roman"/>
+          <w:color w:val="1D1C1D"/>
+          <w:sz w:val="24"/>
+          <w:szCs w:val="24"/>
+          <w:shd w:val="clear" w:color="auto" w:fill="FFFFFF"/>
+        </w:rPr>
+      </w:pPr>
+      <w:r>
+        <w:rPr>
+          <w:rFonts w:ascii="Times New Roman" w:hAnsi="Times New Roman" w:cs="Times New Roman"/>
+          <w:color w:val="1D1C1D"/>
+          <w:sz w:val="24"/>
+          <w:szCs w:val="24"/>
+          <w:shd w:val="clear" w:color="auto" w:fill="FFFFFF"/>
+        </w:rPr>
+        <w:t>Location within King County is also a crucial factor, with significant price disparities among zip codes. The location with zip code 98112 has the most priced properties with 98001 having the least priced properties. We suggest that developers targeting high end clients should develop homes in zip codes 98112, 98109 and 98105. Those targeting low income earners should target to develop properties in zip codes 98001, 98106 and 98108. Those targeting middle income earners should target other zip codes.</w:t>
       </w:r>
     </w:p>
     <w:p>
       <w:pPr>
         <w:shd w:val="clear" w:color="auto" w:fill="FFFFFF"/>
         <w:suppressAutoHyphens w:val="0"/>
-        <w:spacing w:after="0" w:line="240" w:lineRule="auto"/>
-        <w:rPr>
-          <w:rFonts w:ascii="Times New Roman" w:eastAsia="Times New Roman" w:hAnsi="Times New Roman" w:cs="Times New Roman"/>
-          <w:color w:val="1D1C1D"/>
-          <w:sz w:val="24"/>
-          <w:szCs w:val="24"/>
-        </w:rPr>
-      </w:pPr>
-      <w:r>
-        <w:rPr>
-          <w:rFonts w:ascii="Times New Roman" w:eastAsia="Times New Roman" w:hAnsi="Times New Roman" w:cs="Times New Roman"/>
-          <w:color w:val="1D1C1D"/>
-          <w:sz w:val="24"/>
-          <w:szCs w:val="24"/>
-        </w:rPr>
-        <w:t>Overall, real estate agencies should focus on providing clients with accurate information about the property's features and condition to help them make informed decisions when buying or selling a home. By highlighting the most significant factors affecting the price of a property and emphasizing the value of outdoor spaces, real estate agencies can better serve their clients and increase their chances of success in the market</w:t>
+        <w:spacing w:before="100" w:beforeAutospacing="1" w:after="100" w:afterAutospacing="1" w:line="240" w:lineRule="auto"/>
+        <w:jc w:val="both"/>
+        <w:rPr>
+          <w:rFonts w:ascii="Times New Roman" w:hAnsi="Times New Roman" w:cs="Times New Roman"/>
+          <w:b/>
+          <w:color w:val="1D1C1D"/>
+          <w:sz w:val="24"/>
+          <w:szCs w:val="24"/>
+          <w:shd w:val="clear" w:color="auto" w:fill="FFFFFF"/>
+        </w:rPr>
+      </w:pPr>
+      <w:r>
+        <w:rPr>
+          <w:rFonts w:ascii="Times New Roman" w:hAnsi="Times New Roman" w:cs="Times New Roman"/>
+          <w:b/>
+          <w:color w:val="1D1C1D"/>
+          <w:sz w:val="24"/>
+          <w:szCs w:val="24"/>
+          <w:shd w:val="clear" w:color="auto" w:fill="FFFFFF"/>
+        </w:rPr>
+        <w:t>3. House features</w:t>
       </w:r>
     </w:p>
     <w:p>
       <w:pPr>
         <w:shd w:val="clear" w:color="auto" w:fill="FFFFFF"/>
         <w:suppressAutoHyphens w:val="0"/>
-        <w:spacing w:after="0" w:line="240" w:lineRule="auto"/>
-        <w:jc w:val="both"/>
-        <w:rPr>
-          <w:rFonts w:ascii="Times New Roman" w:eastAsia="Times New Roman" w:hAnsi="Times New Roman" w:cs="Times New Roman"/>
-          <w:sz w:val="24"/>
-          <w:szCs w:val="24"/>
-        </w:rPr>
-      </w:pPr>
-    </w:p>
-    <w:p>
-      <w:pPr>
+        <w:spacing w:before="100" w:beforeAutospacing="1" w:after="100" w:afterAutospacing="1" w:line="240" w:lineRule="auto"/>
+        <w:jc w:val="both"/>
+        <w:rPr>
+          <w:rFonts w:ascii="Times New Roman" w:hAnsi="Times New Roman" w:cs="Times New Roman"/>
+          <w:color w:val="1D1C1D"/>
+          <w:sz w:val="24"/>
+          <w:szCs w:val="24"/>
+          <w:shd w:val="clear" w:color="auto" w:fill="FFFFFF"/>
+        </w:rPr>
+      </w:pPr>
+      <w:r>
+        <w:rPr>
+          <w:rFonts w:ascii="Times New Roman" w:hAnsi="Times New Roman" w:cs="Times New Roman"/>
+          <w:color w:val="1D1C1D"/>
+          <w:sz w:val="24"/>
+          <w:szCs w:val="24"/>
+          <w:shd w:val="clear" w:color="auto" w:fill="FFFFFF"/>
+        </w:rPr>
+        <w:t>The most important predictor of house price is view. We observed that house prices with waterfront view are the most desirable. Houses that have a waterfront view have median price that is almost twice as those that don’t have waterfront view. We suggest that developers target to develop homes in front of water bodies such as lakes and rivers as these will fetch highest prices.</w:t>
+      </w:r>
+    </w:p>
+    <w:p>
+      <w:pPr>
+        <w:shd w:val="clear" w:color="auto" w:fill="FFFFFF"/>
+        <w:suppressAutoHyphens w:val="0"/>
+        <w:spacing w:before="100" w:beforeAutospacing="1" w:after="100" w:afterAutospacing="1" w:line="240" w:lineRule="auto"/>
         <w:jc w:val="both"/>
         <w:rPr>
           <w:rFonts w:ascii="Times New Roman" w:hAnsi="Times New Roman" w:cs="Times New Roman"/>
           <w:b/>
+          <w:color w:val="1D1C1D"/>
+          <w:sz w:val="24"/>
+          <w:szCs w:val="24"/>
+          <w:shd w:val="clear" w:color="auto" w:fill="FFFFFF"/>
+        </w:rPr>
+      </w:pPr>
+      <w:r>
+        <w:rPr>
+          <w:rFonts w:ascii="Times New Roman" w:hAnsi="Times New Roman" w:cs="Times New Roman"/>
+          <w:color w:val="1D1C1D"/>
+          <w:sz w:val="24"/>
+          <w:szCs w:val="24"/>
+          <w:shd w:val="clear" w:color="auto" w:fill="FFFFFF"/>
+        </w:rPr>
+        <w:t>4.</w:t>
+      </w:r>
+      <w:r>
+        <w:rPr>
+          <w:rFonts w:ascii="Times New Roman" w:hAnsi="Times New Roman" w:cs="Times New Roman"/>
+          <w:b/>
+          <w:color w:val="1D1C1D"/>
+          <w:sz w:val="24"/>
+          <w:szCs w:val="24"/>
+          <w:shd w:val="clear" w:color="auto" w:fill="FFFFFF"/>
+        </w:rPr>
+        <w:t xml:space="preserve"> Bedrooms</w:t>
+      </w:r>
+    </w:p>
+    <w:p>
+      <w:pPr>
+        <w:shd w:val="clear" w:color="auto" w:fill="FFFFFF"/>
+        <w:suppressAutoHyphens w:val="0"/>
+        <w:spacing w:before="100" w:beforeAutospacing="1" w:after="100" w:afterAutospacing="1" w:line="240" w:lineRule="auto"/>
+        <w:jc w:val="both"/>
+        <w:rPr>
+          <w:rFonts w:ascii="Times New Roman" w:hAnsi="Times New Roman" w:cs="Times New Roman"/>
+          <w:color w:val="1D1C1D"/>
+          <w:sz w:val="24"/>
+          <w:szCs w:val="24"/>
+          <w:shd w:val="clear" w:color="auto" w:fill="FFFFFF"/>
+        </w:rPr>
+      </w:pPr>
+      <w:r>
+        <w:rPr>
+          <w:rFonts w:ascii="Times New Roman" w:hAnsi="Times New Roman" w:cs="Times New Roman"/>
+          <w:color w:val="1D1C1D"/>
+          <w:sz w:val="24"/>
+          <w:szCs w:val="24"/>
+          <w:shd w:val="clear" w:color="auto" w:fill="FFFFFF"/>
+        </w:rPr>
+        <w:t>Number of bedrooms is the second most important predictor of house prices. Properties with higher number of bedrooms fetch high prices and hence developers should target high number of bed</w:t>
+      </w:r>
+      <w:r>
+        <w:rPr>
+          <w:rFonts w:ascii="Times New Roman" w:hAnsi="Times New Roman" w:cs="Times New Roman"/>
+          <w:color w:val="1D1C1D"/>
+          <w:sz w:val="24"/>
+          <w:szCs w:val="24"/>
+          <w:shd w:val="clear" w:color="auto" w:fill="FFFFFF"/>
+        </w:rPr>
+        <w:lastRenderedPageBreak/>
+        <w:t>rooms where they wish to fetch high price for properties. However, incremeament beyond 6 bedrooms does not guarantee highest prices. The optimal number of bedrooms is 5 bedroom houses which fetch highest prices.</w:t>
+      </w:r>
+    </w:p>
+    <w:p>
+      <w:pPr>
+        <w:shd w:val="clear" w:color="auto" w:fill="FFFFFF"/>
+        <w:suppressAutoHyphens w:val="0"/>
+        <w:spacing w:before="100" w:beforeAutospacing="1" w:after="100" w:afterAutospacing="1" w:line="240" w:lineRule="auto"/>
+        <w:jc w:val="both"/>
+        <w:rPr>
+          <w:rFonts w:ascii="Times New Roman" w:hAnsi="Times New Roman" w:cs="Times New Roman"/>
+          <w:b/>
+          <w:color w:val="1D1C1D"/>
+          <w:sz w:val="24"/>
+          <w:szCs w:val="24"/>
+          <w:shd w:val="clear" w:color="auto" w:fill="FFFFFF"/>
+        </w:rPr>
+      </w:pPr>
+      <w:r>
+        <w:rPr>
+          <w:rFonts w:ascii="Times New Roman" w:hAnsi="Times New Roman" w:cs="Times New Roman"/>
+          <w:b/>
+          <w:color w:val="1D1C1D"/>
+          <w:sz w:val="24"/>
+          <w:szCs w:val="24"/>
+          <w:shd w:val="clear" w:color="auto" w:fill="FFFFFF"/>
+        </w:rPr>
+        <w:t>5. Bathroom</w:t>
+      </w:r>
+    </w:p>
+    <w:p>
+      <w:pPr>
+        <w:shd w:val="clear" w:color="auto" w:fill="FFFFFF"/>
+        <w:suppressAutoHyphens w:val="0"/>
+        <w:spacing w:before="100" w:beforeAutospacing="1" w:after="100" w:afterAutospacing="1" w:line="240" w:lineRule="auto"/>
+        <w:jc w:val="both"/>
+        <w:rPr>
+          <w:rFonts w:ascii="Times New Roman" w:hAnsi="Times New Roman" w:cs="Times New Roman"/>
+          <w:color w:val="1D1C1D"/>
+          <w:sz w:val="24"/>
+          <w:szCs w:val="24"/>
+          <w:shd w:val="clear" w:color="auto" w:fill="FFFFFF"/>
+        </w:rPr>
+      </w:pPr>
+      <w:r>
+        <w:rPr>
+          <w:rFonts w:ascii="Times New Roman" w:hAnsi="Times New Roman" w:cs="Times New Roman"/>
+          <w:color w:val="1D1C1D"/>
+          <w:sz w:val="24"/>
+          <w:szCs w:val="24"/>
+          <w:shd w:val="clear" w:color="auto" w:fill="FFFFFF"/>
+        </w:rPr>
+        <w:t>Number of bathrooms is not an important predictor of houses. Both high and medium priced properties have an optimal number of bathrooms which is 2.5. Low priced properties have 1 bathroom as the optimal. Therefore, developers should ensure high and medium priced properties have an optimum of 2.5 bathrooms.</w:t>
+      </w:r>
+    </w:p>
+    <w:p>
+      <w:pPr>
+        <w:shd w:val="clear" w:color="auto" w:fill="FFFFFF"/>
+        <w:suppressAutoHyphens w:val="0"/>
+        <w:spacing w:before="100" w:beforeAutospacing="1" w:after="100" w:afterAutospacing="1" w:line="240" w:lineRule="auto"/>
+        <w:jc w:val="both"/>
+        <w:rPr>
+          <w:rFonts w:ascii="Times New Roman" w:hAnsi="Times New Roman" w:cs="Times New Roman"/>
+          <w:color w:val="1D1C1D"/>
+          <w:sz w:val="24"/>
+          <w:szCs w:val="24"/>
+          <w:shd w:val="clear" w:color="auto" w:fill="FFFFFF"/>
+        </w:rPr>
+      </w:pPr>
+      <w:r>
+        <w:rPr>
+          <w:rFonts w:ascii="Times New Roman" w:hAnsi="Times New Roman" w:cs="Times New Roman"/>
+          <w:b/>
+          <w:color w:val="1D1C1D"/>
+          <w:sz w:val="24"/>
+          <w:szCs w:val="24"/>
+          <w:shd w:val="clear" w:color="auto" w:fill="FFFFFF"/>
+        </w:rPr>
+        <w:t>6</w:t>
+      </w:r>
+      <w:r>
+        <w:rPr>
+          <w:rFonts w:ascii="Times New Roman" w:hAnsi="Times New Roman" w:cs="Times New Roman"/>
+          <w:color w:val="1D1C1D"/>
+          <w:sz w:val="24"/>
+          <w:szCs w:val="24"/>
+          <w:shd w:val="clear" w:color="auto" w:fill="FFFFFF"/>
+        </w:rPr>
+        <w:t xml:space="preserve">. </w:t>
+      </w:r>
+      <w:r>
+        <w:rPr>
+          <w:rFonts w:ascii="Times New Roman" w:hAnsi="Times New Roman" w:cs="Times New Roman"/>
+          <w:b/>
+          <w:color w:val="1D1C1D"/>
+          <w:sz w:val="24"/>
+          <w:szCs w:val="24"/>
+          <w:shd w:val="clear" w:color="auto" w:fill="FFFFFF"/>
+        </w:rPr>
+        <w:t>Grade</w:t>
+      </w:r>
+    </w:p>
+    <w:p>
+      <w:pPr>
+        <w:shd w:val="clear" w:color="auto" w:fill="FFFFFF"/>
+        <w:suppressAutoHyphens w:val="0"/>
+        <w:spacing w:before="100" w:beforeAutospacing="1" w:after="100" w:afterAutospacing="1" w:line="240" w:lineRule="auto"/>
+        <w:jc w:val="both"/>
+        <w:rPr>
+          <w:rFonts w:ascii="Times New Roman" w:hAnsi="Times New Roman" w:cs="Times New Roman"/>
+          <w:color w:val="1D1C1D"/>
+          <w:sz w:val="24"/>
+          <w:szCs w:val="24"/>
+          <w:shd w:val="clear" w:color="auto" w:fill="FFFFFF"/>
+        </w:rPr>
+      </w:pPr>
+      <w:r>
+        <w:rPr>
+          <w:rFonts w:ascii="Times New Roman" w:hAnsi="Times New Roman" w:cs="Times New Roman"/>
+          <w:color w:val="1D1C1D"/>
+          <w:sz w:val="24"/>
+          <w:szCs w:val="24"/>
+          <w:shd w:val="clear" w:color="auto" w:fill="FFFFFF"/>
+        </w:rPr>
+        <w:t>The median house price increases with grade, suggesting a positive correlation. We believe that grade is a reliable indicator of price, so we recommend focusing on homes with a grade of 10 or higher.</w:t>
+      </w:r>
+    </w:p>
+    <w:p>
+      <w:pPr>
+        <w:shd w:val="clear" w:color="auto" w:fill="FFFFFF"/>
+        <w:suppressAutoHyphens w:val="0"/>
+        <w:spacing w:before="100" w:beforeAutospacing="1" w:after="100" w:afterAutospacing="1" w:line="240" w:lineRule="auto"/>
+        <w:jc w:val="both"/>
+        <w:rPr>
+          <w:rFonts w:ascii="Times New Roman" w:hAnsi="Times New Roman" w:cs="Times New Roman"/>
+          <w:b/>
+          <w:color w:val="1D1C1D"/>
+          <w:sz w:val="24"/>
+          <w:szCs w:val="24"/>
+          <w:shd w:val="clear" w:color="auto" w:fill="FFFFFF"/>
+        </w:rPr>
+      </w:pPr>
+      <w:r>
+        <w:rPr>
+          <w:rFonts w:ascii="Times New Roman" w:hAnsi="Times New Roman" w:cs="Times New Roman"/>
+          <w:b/>
+          <w:color w:val="1D1C1D"/>
+          <w:sz w:val="24"/>
+          <w:szCs w:val="24"/>
+          <w:shd w:val="clear" w:color="auto" w:fill="FFFFFF"/>
+        </w:rPr>
+        <w:t>7. Square footage and condition</w:t>
+      </w:r>
+    </w:p>
+    <w:p>
+      <w:pPr>
+        <w:shd w:val="clear" w:color="auto" w:fill="FFFFFF"/>
+        <w:suppressAutoHyphens w:val="0"/>
+        <w:spacing w:before="100" w:beforeAutospacing="1" w:after="100" w:afterAutospacing="1" w:line="240" w:lineRule="auto"/>
+        <w:jc w:val="both"/>
+        <w:rPr>
+          <w:rFonts w:ascii="Times New Roman" w:hAnsi="Times New Roman" w:cs="Times New Roman"/>
+          <w:color w:val="1D1C1D"/>
+          <w:sz w:val="24"/>
+          <w:szCs w:val="24"/>
+          <w:shd w:val="clear" w:color="auto" w:fill="FFFFFF"/>
+        </w:rPr>
+      </w:pPr>
+      <w:r>
+        <w:rPr>
+          <w:rFonts w:ascii="Times New Roman" w:hAnsi="Times New Roman" w:cs="Times New Roman"/>
+          <w:color w:val="1D1C1D"/>
+          <w:sz w:val="24"/>
+          <w:szCs w:val="24"/>
+          <w:shd w:val="clear" w:color="auto" w:fill="FFFFFF"/>
+        </w:rPr>
+        <w:t>Square footage and the condition of the property are also significant factors that affect the price of a house and should be considered by developers when developing their properties.</w:t>
+      </w:r>
+    </w:p>
+    <w:p>
+      <w:pPr>
+        <w:shd w:val="clear" w:color="auto" w:fill="FFFFFF"/>
+        <w:suppressAutoHyphens w:val="0"/>
+        <w:spacing w:before="100" w:beforeAutospacing="1" w:after="100" w:afterAutospacing="1" w:line="240" w:lineRule="auto"/>
+        <w:jc w:val="both"/>
+        <w:rPr>
+          <w:rFonts w:ascii="Times New Roman" w:hAnsi="Times New Roman" w:cs="Times New Roman"/>
+          <w:b/>
+          <w:color w:val="1D1C1D"/>
           <w:sz w:val="28"/>
           <w:szCs w:val="28"/>
-          <w:u w:val="single"/>
+          <w:shd w:val="clear" w:color="auto" w:fill="FFFFFF"/>
         </w:rPr>
       </w:pPr>
       <w:r>
         <w:rPr>
           <w:rFonts w:ascii="Times New Roman" w:hAnsi="Times New Roman" w:cs="Times New Roman"/>
           <w:b/>
+          <w:color w:val="1D1C1D"/>
           <w:sz w:val="28"/>
           <w:szCs w:val="28"/>
-          <w:u w:val="single"/>
-        </w:rPr>
-        <w:t>CONCLUSIONS</w:t>
+          <w:shd w:val="clear" w:color="auto" w:fill="FFFFFF"/>
+        </w:rPr>
+        <w:t>FURTHER ANALYSIS</w:t>
       </w:r>
     </w:p>
     <w:p>
       <w:pPr>
         <w:shd w:val="clear" w:color="auto" w:fill="FFFFFF"/>
         <w:suppressAutoHyphens w:val="0"/>
-        <w:spacing w:after="0" w:line="240" w:lineRule="auto"/>
-        <w:jc w:val="both"/>
-        <w:rPr>
-          <w:rFonts w:ascii="Times New Roman" w:eastAsia="Times New Roman" w:hAnsi="Times New Roman" w:cs="Times New Roman"/>
-          <w:color w:val="1D1C1D"/>
-          <w:sz w:val="24"/>
-          <w:szCs w:val="24"/>
-        </w:rPr>
-      </w:pPr>
-      <w:r>
-        <w:rPr>
-          <w:rFonts w:ascii="Times New Roman" w:eastAsia="Times New Roman" w:hAnsi="Times New Roman" w:cs="Times New Roman"/>
-          <w:color w:val="1D1C1D"/>
-          <w:sz w:val="24"/>
-          <w:szCs w:val="24"/>
-        </w:rPr>
-        <w:t>W</w:t>
-      </w:r>
-      <w:r>
-        <w:rPr>
-          <w:rFonts w:ascii="Times New Roman" w:eastAsia="Times New Roman" w:hAnsi="Times New Roman" w:cs="Times New Roman"/>
-          <w:color w:val="1D1C1D"/>
-          <w:sz w:val="24"/>
-          <w:szCs w:val="24"/>
-        </w:rPr>
-        <w:t>hen buying or selling a home in King County, Washington, it is essential to consider the size and grade of the property as these have the most significant impact on the sale price. Real estate agents should emphasize these factors when advising clients and provide accurate information about the property's features and condition to help them make informed decision</w:t>
-      </w:r>
-      <w:r>
-        <w:rPr>
-          <w:rFonts w:ascii="Times New Roman" w:eastAsia="Times New Roman" w:hAnsi="Times New Roman" w:cs="Times New Roman"/>
-          <w:color w:val="1D1C1D"/>
-          <w:sz w:val="24"/>
-          <w:szCs w:val="24"/>
-        </w:rPr>
-        <w:t>s.</w:t>
-      </w:r>
-    </w:p>
-    <w:p>
-      <w:pPr>
-        <w:jc w:val="both"/>
-        <w:rPr>
-          <w:rFonts w:ascii="Times New Roman" w:hAnsi="Times New Roman" w:cs="Times New Roman"/>
-          <w:sz w:val="24"/>
-          <w:szCs w:val="24"/>
-        </w:rPr>
-      </w:pPr>
+        <w:spacing w:before="100" w:beforeAutospacing="1" w:after="100" w:afterAutospacing="1" w:line="240" w:lineRule="auto"/>
+        <w:jc w:val="both"/>
+        <w:rPr>
+          <w:rFonts w:ascii="Times New Roman" w:hAnsi="Times New Roman" w:cs="Times New Roman"/>
+          <w:b/>
+          <w:color w:val="1D1C1D"/>
+          <w:sz w:val="28"/>
+          <w:szCs w:val="28"/>
+          <w:shd w:val="clear" w:color="auto" w:fill="FFFFFF"/>
+        </w:rPr>
+      </w:pPr>
+      <w:r>
+        <w:rPr>
+          <w:rFonts w:ascii="Arial" w:hAnsi="Arial" w:cs="Arial"/>
+          <w:color w:val="1D1C1D"/>
+          <w:sz w:val="23"/>
+          <w:szCs w:val="23"/>
+        </w:rPr>
+        <w:br/>
+      </w:r>
+      <w:r>
+        <w:rPr>
+          <w:rFonts w:ascii="Times New Roman" w:hAnsi="Times New Roman" w:cs="Times New Roman"/>
+          <w:color w:val="1D1C1D"/>
+          <w:sz w:val="24"/>
+          <w:szCs w:val="24"/>
+          <w:shd w:val="clear" w:color="auto" w:fill="FFFFFF"/>
+        </w:rPr>
+        <w:t>Our model had shortcomings initially as it only explained less than 50% but after improvements, it was able to predict almost 100% of variations in the response variable. This is because of proper data understanding, cleanup and fine tuning it. However, to gain new insights, we can consider additional factors such proximity to the capital city of Washington State, the income per zip code, presence of schools, hotels, commuter trains, and entertainment facilities. Longer time span should also be considered as the data used here was for 1 year only.</w:t>
+      </w:r>
       <w:bookmarkStart w:id="0" w:name="_GoBack"/>
       <w:bookmarkEnd w:id="0"/>
     </w:p>
@@ -5236,7 +5513,7 @@
   <w:abstractNum w:abstractNumId="8" w15:restartNumberingAfterBreak="0">
     <w:nsid w:val="3AD8242A"/>
     <w:multiLevelType w:val="multilevel"/>
-    <w:tmpl w:val="2D4058F0"/>
+    <w:tmpl w:val="6FEC0DA2"/>
     <w:lvl w:ilvl="0">
       <w:start w:val="1"/>
       <w:numFmt w:val="bullet"/>
@@ -5253,20 +5530,20 @@
         <w:sz w:val="20"/>
       </w:rPr>
     </w:lvl>
-    <w:lvl w:ilvl="1" w:tentative="1">
-      <w:start w:val="1"/>
-      <w:numFmt w:val="bullet"/>
-      <w:lvlText w:val="o"/>
-      <w:lvlJc w:val="left"/>
-      <w:pPr>
-        <w:tabs>
-          <w:tab w:val="num" w:pos="1440"/>
-        </w:tabs>
+    <w:lvl w:ilvl="1">
+      <w:start w:val="1"/>
+      <w:numFmt w:val="decimal"/>
+      <w:lvlText w:val="%2."/>
+      <w:lvlJc w:val="left"/>
+      <w:pPr>
         <w:ind w:left="1440" w:hanging="360"/>
       </w:pPr>
       <w:rPr>
-        <w:rFonts w:ascii="Courier New" w:hAnsi="Courier New" w:hint="default"/>
-        <w:sz w:val="20"/>
+        <w:rFonts w:ascii="Arial" w:hAnsi="Arial" w:cs="Arial" w:hint="default"/>
+        <w:b w:val="0"/>
+        <w:color w:val="1D1C1D"/>
+        <w:sz w:val="23"/>
+        <w:u w:val="none"/>
       </w:rPr>
     </w:lvl>
     <w:lvl w:ilvl="2" w:tentative="1">
@@ -7039,7 +7316,7 @@
 </file>
 
 <file path=customXml/itemProps1.xml><?xml version="1.0" encoding="utf-8"?>
-<ds:datastoreItem xmlns:ds="http://schemas.openxmlformats.org/officeDocument/2006/customXml" ds:itemID="{EA417190-FFFD-486D-A27C-4DBE0BE55C2E}">
+<ds:datastoreItem xmlns:ds="http://schemas.openxmlformats.org/officeDocument/2006/customXml" ds:itemID="{01A57E0B-AD65-48B9-8241-487717DC8E0E}">
   <ds:schemaRefs>
     <ds:schemaRef ds:uri="http://schemas.openxmlformats.org/officeDocument/2006/bibliography"/>
   </ds:schemaRefs>

</xml_diff>